<commit_message>
Add array element increment and error detection
</commit_message>
<xml_diff>
--- a/MJProjekat.docx
+++ b/MJProjekat.docx
@@ -1,6 +1,6 @@
 
 <file path=word/document.xml><?xml version="1.0" encoding="utf-8"?>
-<w:document xmlns:wpc="http://schemas.microsoft.com/office/word/2010/wordprocessingCanvas" xmlns:cx="http://schemas.microsoft.com/office/drawing/2014/chartex" xmlns:cx1="http://schemas.microsoft.com/office/drawing/2015/9/8/chartex" xmlns:cx2="http://schemas.microsoft.com/office/drawing/2015/10/21/chartex" xmlns:cx3="http://schemas.microsoft.com/office/drawing/2016/5/9/chartex" xmlns:cx4="http://schemas.microsoft.com/office/drawing/2016/5/10/chartex" xmlns:cx5="http://schemas.microsoft.com/office/drawing/2016/5/11/chartex" xmlns:cx6="http://schemas.microsoft.com/office/drawing/2016/5/12/chartex" xmlns:cx7="http://schemas.microsoft.com/office/drawing/2016/5/13/chartex" xmlns:cx8="http://schemas.microsoft.com/office/drawing/2016/5/14/chartex" xmlns:mc="http://schemas.openxmlformats.org/markup-compatibility/2006" xmlns:aink="http://schemas.microsoft.com/office/drawing/2016/ink" xmlns:am3d="http://schemas.microsoft.com/office/drawing/2017/model3d" xmlns:o="urn:schemas-microsoft-com:office:office" xmlns:r="http://schemas.openxmlformats.org/officeDocument/2006/relationships" xmlns:m="http://schemas.openxmlformats.org/officeDocument/2006/math" xmlns:v="urn:schemas-microsoft-com:vml" xmlns:wp14="http://schemas.microsoft.com/office/word/2010/wordprocessingDrawing" xmlns:wp="http://schemas.openxmlformats.org/drawingml/2006/wordprocessingDrawing" xmlns:w10="urn:schemas-microsoft-com:office:word" xmlns:w="http://schemas.openxmlformats.org/wordprocessingml/2006/main" xmlns:w14="http://schemas.microsoft.com/office/word/2010/wordml" xmlns:w15="http://schemas.microsoft.com/office/word/2012/wordml" xmlns:w16cid="http://schemas.microsoft.com/office/word/2016/wordml/cid" xmlns:w16se="http://schemas.microsoft.com/office/word/2015/wordml/symex" xmlns:wpg="http://schemas.microsoft.com/office/word/2010/wordprocessingGroup" xmlns:wpi="http://schemas.microsoft.com/office/word/2010/wordprocessingInk" xmlns:wne="http://schemas.microsoft.com/office/word/2006/wordml" xmlns:wps="http://schemas.microsoft.com/office/word/2010/wordprocessingShape" mc:Ignorable="w14 w15 w16se w16cid wp14">
+<w:document xmlns:wpc="http://schemas.microsoft.com/office/word/2010/wordprocessingCanvas" xmlns:cx="http://schemas.microsoft.com/office/drawing/2014/chartex" xmlns:cx1="http://schemas.microsoft.com/office/drawing/2015/9/8/chartex" xmlns:cx2="http://schemas.microsoft.com/office/drawing/2015/10/21/chartex" xmlns:cx3="http://schemas.microsoft.com/office/drawing/2016/5/9/chartex" xmlns:cx4="http://schemas.microsoft.com/office/drawing/2016/5/10/chartex" xmlns:cx5="http://schemas.microsoft.com/office/drawing/2016/5/11/chartex" xmlns:cx6="http://schemas.microsoft.com/office/drawing/2016/5/12/chartex" xmlns:cx7="http://schemas.microsoft.com/office/drawing/2016/5/13/chartex" xmlns:cx8="http://schemas.microsoft.com/office/drawing/2016/5/14/chartex" xmlns:mc="http://schemas.openxmlformats.org/markup-compatibility/2006" xmlns:aink="http://schemas.microsoft.com/office/drawing/2016/ink" xmlns:am3d="http://schemas.microsoft.com/office/drawing/2017/model3d" xmlns:o="urn:schemas-microsoft-com:office:office" xmlns:r="http://schemas.openxmlformats.org/officeDocument/2006/relationships" xmlns:m="http://schemas.openxmlformats.org/officeDocument/2006/math" xmlns:v="urn:schemas-microsoft-com:vml" xmlns:wp14="http://schemas.microsoft.com/office/word/2010/wordprocessingDrawing" xmlns:wp="http://schemas.openxmlformats.org/drawingml/2006/wordprocessingDrawing" xmlns:w10="urn:schemas-microsoft-com:office:word" xmlns:w="http://schemas.openxmlformats.org/wordprocessingml/2006/main" xmlns:w14="http://schemas.microsoft.com/office/word/2010/wordml" xmlns:w15="http://schemas.microsoft.com/office/word/2012/wordml" xmlns:w16cex="http://schemas.microsoft.com/office/word/2018/wordml/cex" xmlns:w16cid="http://schemas.microsoft.com/office/word/2016/wordml/cid" xmlns:w16="http://schemas.microsoft.com/office/word/2018/wordml" xmlns:w16se="http://schemas.microsoft.com/office/word/2015/wordml/symex" xmlns:wpg="http://schemas.microsoft.com/office/word/2010/wordprocessingGroup" xmlns:wpi="http://schemas.microsoft.com/office/word/2010/wordprocessingInk" xmlns:wne="http://schemas.microsoft.com/office/word/2006/wordml" xmlns:wps="http://schemas.microsoft.com/office/word/2010/wordprocessingShape" mc:Ignorable="w14 w15 w16se w16cid w16 w16cex wp14">
   <w:body>
     <w:p>
       <w:pPr>
@@ -619,7 +619,7 @@
           <w:sz w:val="28"/>
           <w:szCs w:val="28"/>
         </w:rPr>
-        <w:t>java -cp  .;lib\mj-runtime-1.1.jar rs.etf.pp1.mj.runtime.</w:t>
+        <w:t>java -cp  .;lib\mj-runtime-1.1.jar rs.etf.pp1.mj.runtime.disasm test\</w:t>
       </w:r>
       <w:r>
         <w:rPr>
@@ -628,25 +628,7 @@
           <w:sz w:val="28"/>
           <w:szCs w:val="28"/>
         </w:rPr>
-        <w:t>disasm</w:t>
-      </w:r>
-      <w:r>
-        <w:rPr>
-          <w:i/>
-          <w:iCs/>
-          <w:sz w:val="28"/>
-          <w:szCs w:val="28"/>
-        </w:rPr>
-        <w:t xml:space="preserve"> test\</w:t>
-      </w:r>
-      <w:r>
-        <w:rPr>
-          <w:i/>
-          <w:iCs/>
-          <w:sz w:val="28"/>
-          <w:szCs w:val="28"/>
-        </w:rPr>
-        <w:t>program</w:t>
+        <w:t>test</w:t>
       </w:r>
       <w:r>
         <w:rPr>
@@ -684,7 +666,7 @@
           <w:sz w:val="28"/>
           <w:szCs w:val="28"/>
         </w:rPr>
-        <w:t>java -cp  .;lib\mj-runtime-1.1.jar rs.etf.pp1.mj.runtime.</w:t>
+        <w:t>java -cp  .;lib\mj-runtime-1.1.jar rs.etf.pp1.mj.runtime.Run test\</w:t>
       </w:r>
       <w:r>
         <w:rPr>
@@ -693,25 +675,7 @@
           <w:sz w:val="28"/>
           <w:szCs w:val="28"/>
         </w:rPr>
-        <w:t>R</w:t>
-      </w:r>
-      <w:r>
-        <w:rPr>
-          <w:i/>
-          <w:iCs/>
-          <w:sz w:val="28"/>
-          <w:szCs w:val="28"/>
-        </w:rPr>
-        <w:t>un test\</w:t>
-      </w:r>
-      <w:r>
-        <w:rPr>
-          <w:i/>
-          <w:iCs/>
-          <w:sz w:val="28"/>
-          <w:szCs w:val="28"/>
-        </w:rPr>
-        <w:t>program</w:t>
+        <w:t>test</w:t>
       </w:r>
       <w:r>
         <w:rPr>
@@ -908,14 +872,183 @@
         </w:rPr>
         <w:t>e</w:t>
       </w:r>
-      <w:bookmarkStart w:id="0" w:name="_GoBack"/>
-      <w:bookmarkEnd w:id="0"/>
       <w:r>
         <w:rPr>
           <w:sz w:val="28"/>
           <w:szCs w:val="28"/>
         </w:rPr>
         <w:t>.</w:t>
+      </w:r>
+    </w:p>
+    <w:p>
+      <w:pPr>
+        <w:pStyle w:val="ListParagraph"/>
+        <w:numPr>
+          <w:ilvl w:val="0"/>
+          <w:numId w:val="6"/>
+        </w:numPr>
+        <w:rPr>
+          <w:b/>
+          <w:bCs/>
+          <w:sz w:val="28"/>
+          <w:szCs w:val="28"/>
+        </w:rPr>
+      </w:pPr>
+      <w:r>
+        <w:rPr>
+          <w:i/>
+          <w:iCs/>
+          <w:sz w:val="28"/>
+          <w:szCs w:val="28"/>
+        </w:rPr>
+        <w:t>SymTab</w:t>
+      </w:r>
+      <w:r>
+        <w:rPr>
+          <w:i/>
+          <w:iCs/>
+          <w:sz w:val="28"/>
+          <w:szCs w:val="28"/>
+        </w:rPr>
+        <w:t>.java</w:t>
+      </w:r>
+      <w:r>
+        <w:rPr>
+          <w:sz w:val="28"/>
+          <w:szCs w:val="28"/>
+        </w:rPr>
+        <w:t xml:space="preserve"> – klasa koja nasleđuje klasu  </w:t>
+      </w:r>
+      <w:r>
+        <w:rPr>
+          <w:i/>
+          <w:iCs/>
+          <w:sz w:val="28"/>
+          <w:szCs w:val="28"/>
+        </w:rPr>
+        <w:t>Tab</w:t>
+      </w:r>
+      <w:r>
+        <w:rPr>
+          <w:sz w:val="28"/>
+          <w:szCs w:val="28"/>
+        </w:rPr>
+        <w:t xml:space="preserve"> i u kojoj su definisani tipovi </w:t>
+      </w:r>
+      <w:r>
+        <w:rPr>
+          <w:i/>
+          <w:iCs/>
+          <w:sz w:val="28"/>
+          <w:szCs w:val="28"/>
+        </w:rPr>
+        <w:t>bool</w:t>
+      </w:r>
+      <w:r>
+        <w:rPr>
+          <w:sz w:val="28"/>
+          <w:szCs w:val="28"/>
+        </w:rPr>
+        <w:t xml:space="preserve"> i </w:t>
+      </w:r>
+      <w:r>
+        <w:rPr>
+          <w:i/>
+          <w:iCs/>
+          <w:sz w:val="28"/>
+          <w:szCs w:val="28"/>
+        </w:rPr>
+        <w:t>void</w:t>
+      </w:r>
+      <w:r>
+        <w:rPr>
+          <w:i/>
+          <w:iCs/>
+          <w:sz w:val="28"/>
+          <w:szCs w:val="28"/>
+        </w:rPr>
+        <w:t>.</w:t>
+      </w:r>
+    </w:p>
+    <w:p>
+      <w:pPr>
+        <w:pStyle w:val="ListParagraph"/>
+        <w:numPr>
+          <w:ilvl w:val="0"/>
+          <w:numId w:val="6"/>
+        </w:numPr>
+        <w:rPr>
+          <w:b/>
+          <w:bCs/>
+          <w:sz w:val="28"/>
+          <w:szCs w:val="28"/>
+        </w:rPr>
+      </w:pPr>
+      <w:r>
+        <w:rPr>
+          <w:i/>
+          <w:iCs/>
+          <w:sz w:val="28"/>
+          <w:szCs w:val="28"/>
+        </w:rPr>
+        <w:t xml:space="preserve">SymTabVisitor.java </w:t>
+      </w:r>
+      <w:r>
+        <w:rPr>
+          <w:sz w:val="28"/>
+          <w:szCs w:val="28"/>
+        </w:rPr>
+        <w:t xml:space="preserve">– klasa koja nasleđuje klasu </w:t>
+      </w:r>
+      <w:r>
+        <w:rPr>
+          <w:i/>
+          <w:iCs/>
+          <w:sz w:val="28"/>
+          <w:szCs w:val="28"/>
+        </w:rPr>
+        <w:t>DumpSymbolTableVisitor</w:t>
+      </w:r>
+      <w:r>
+        <w:rPr>
+          <w:i/>
+          <w:iCs/>
+          <w:sz w:val="28"/>
+          <w:szCs w:val="28"/>
+        </w:rPr>
+        <w:t xml:space="preserve"> </w:t>
+      </w:r>
+      <w:r>
+        <w:rPr>
+          <w:sz w:val="28"/>
+          <w:szCs w:val="28"/>
+        </w:rPr>
+        <w:t xml:space="preserve">u kojoj je redefinisana metoda </w:t>
+      </w:r>
+      <w:r>
+        <w:rPr>
+          <w:i/>
+          <w:iCs/>
+          <w:sz w:val="28"/>
+          <w:szCs w:val="28"/>
+        </w:rPr>
+        <w:t>visitStructNode</w:t>
+      </w:r>
+      <w:r>
+        <w:rPr>
+          <w:i/>
+          <w:iCs/>
+          <w:sz w:val="28"/>
+          <w:szCs w:val="28"/>
+        </w:rPr>
+        <w:t xml:space="preserve"> </w:t>
+      </w:r>
+      <w:r>
+        <w:rPr>
+          <w:sz w:val="28"/>
+          <w:szCs w:val="28"/>
+        </w:rPr>
+        <w:t>radi dodavanja mogućnosti ispisa tipa bool.</w:t>
       </w:r>
     </w:p>
     <w:sectPr>
@@ -930,7 +1063,7 @@
 </file>
 
 <file path=word/endnotes.xml><?xml version="1.0" encoding="utf-8"?>
-<w:endnotes xmlns:wpc="http://schemas.microsoft.com/office/word/2010/wordprocessingCanvas" xmlns:cx="http://schemas.microsoft.com/office/drawing/2014/chartex" xmlns:cx1="http://schemas.microsoft.com/office/drawing/2015/9/8/chartex" xmlns:cx2="http://schemas.microsoft.com/office/drawing/2015/10/21/chartex" xmlns:cx3="http://schemas.microsoft.com/office/drawing/2016/5/9/chartex" xmlns:cx4="http://schemas.microsoft.com/office/drawing/2016/5/10/chartex" xmlns:cx5="http://schemas.microsoft.com/office/drawing/2016/5/11/chartex" xmlns:cx6="http://schemas.microsoft.com/office/drawing/2016/5/12/chartex" xmlns:cx7="http://schemas.microsoft.com/office/drawing/2016/5/13/chartex" xmlns:cx8="http://schemas.microsoft.com/office/drawing/2016/5/14/chartex" xmlns:mc="http://schemas.openxmlformats.org/markup-compatibility/2006" xmlns:aink="http://schemas.microsoft.com/office/drawing/2016/ink" xmlns:am3d="http://schemas.microsoft.com/office/drawing/2017/model3d" xmlns:o="urn:schemas-microsoft-com:office:office" xmlns:r="http://schemas.openxmlformats.org/officeDocument/2006/relationships" xmlns:m="http://schemas.openxmlformats.org/officeDocument/2006/math" xmlns:v="urn:schemas-microsoft-com:vml" xmlns:wp14="http://schemas.microsoft.com/office/word/2010/wordprocessingDrawing" xmlns:wp="http://schemas.openxmlformats.org/drawingml/2006/wordprocessingDrawing" xmlns:w10="urn:schemas-microsoft-com:office:word" xmlns:w="http://schemas.openxmlformats.org/wordprocessingml/2006/main" xmlns:w14="http://schemas.microsoft.com/office/word/2010/wordml" xmlns:w15="http://schemas.microsoft.com/office/word/2012/wordml" xmlns:w16cid="http://schemas.microsoft.com/office/word/2016/wordml/cid" xmlns:w16se="http://schemas.microsoft.com/office/word/2015/wordml/symex" xmlns:wpg="http://schemas.microsoft.com/office/word/2010/wordprocessingGroup" xmlns:wpi="http://schemas.microsoft.com/office/word/2010/wordprocessingInk" xmlns:wne="http://schemas.microsoft.com/office/word/2006/wordml" xmlns:wps="http://schemas.microsoft.com/office/word/2010/wordprocessingShape" mc:Ignorable="w14 w15 w16se w16cid wp14">
+<w:endnotes xmlns:wpc="http://schemas.microsoft.com/office/word/2010/wordprocessingCanvas" xmlns:cx="http://schemas.microsoft.com/office/drawing/2014/chartex" xmlns:cx1="http://schemas.microsoft.com/office/drawing/2015/9/8/chartex" xmlns:cx2="http://schemas.microsoft.com/office/drawing/2015/10/21/chartex" xmlns:cx3="http://schemas.microsoft.com/office/drawing/2016/5/9/chartex" xmlns:cx4="http://schemas.microsoft.com/office/drawing/2016/5/10/chartex" xmlns:cx5="http://schemas.microsoft.com/office/drawing/2016/5/11/chartex" xmlns:cx6="http://schemas.microsoft.com/office/drawing/2016/5/12/chartex" xmlns:cx7="http://schemas.microsoft.com/office/drawing/2016/5/13/chartex" xmlns:cx8="http://schemas.microsoft.com/office/drawing/2016/5/14/chartex" xmlns:mc="http://schemas.openxmlformats.org/markup-compatibility/2006" xmlns:aink="http://schemas.microsoft.com/office/drawing/2016/ink" xmlns:am3d="http://schemas.microsoft.com/office/drawing/2017/model3d" xmlns:o="urn:schemas-microsoft-com:office:office" xmlns:r="http://schemas.openxmlformats.org/officeDocument/2006/relationships" xmlns:m="http://schemas.openxmlformats.org/officeDocument/2006/math" xmlns:v="urn:schemas-microsoft-com:vml" xmlns:wp14="http://schemas.microsoft.com/office/word/2010/wordprocessingDrawing" xmlns:wp="http://schemas.openxmlformats.org/drawingml/2006/wordprocessingDrawing" xmlns:w10="urn:schemas-microsoft-com:office:word" xmlns:w="http://schemas.openxmlformats.org/wordprocessingml/2006/main" xmlns:w14="http://schemas.microsoft.com/office/word/2010/wordml" xmlns:w15="http://schemas.microsoft.com/office/word/2012/wordml" xmlns:w16cex="http://schemas.microsoft.com/office/word/2018/wordml/cex" xmlns:w16cid="http://schemas.microsoft.com/office/word/2016/wordml/cid" xmlns:w16="http://schemas.microsoft.com/office/word/2018/wordml" xmlns:w16se="http://schemas.microsoft.com/office/word/2015/wordml/symex" xmlns:wpg="http://schemas.microsoft.com/office/word/2010/wordprocessingGroup" xmlns:wpi="http://schemas.microsoft.com/office/word/2010/wordprocessingInk" xmlns:wne="http://schemas.microsoft.com/office/word/2006/wordml" xmlns:wps="http://schemas.microsoft.com/office/word/2010/wordprocessingShape" mc:Ignorable="w14 w15 w16se w16cid w16 w16cex wp14">
   <w:endnote w:type="separator" w:id="-1">
     <w:p>
       <w:pPr>
@@ -955,7 +1088,7 @@
 </file>
 
 <file path=word/footer1.xml><?xml version="1.0" encoding="utf-8"?>
-<w:ftr xmlns:wpc="http://schemas.microsoft.com/office/word/2010/wordprocessingCanvas" xmlns:cx="http://schemas.microsoft.com/office/drawing/2014/chartex" xmlns:cx1="http://schemas.microsoft.com/office/drawing/2015/9/8/chartex" xmlns:cx2="http://schemas.microsoft.com/office/drawing/2015/10/21/chartex" xmlns:cx3="http://schemas.microsoft.com/office/drawing/2016/5/9/chartex" xmlns:cx4="http://schemas.microsoft.com/office/drawing/2016/5/10/chartex" xmlns:cx5="http://schemas.microsoft.com/office/drawing/2016/5/11/chartex" xmlns:cx6="http://schemas.microsoft.com/office/drawing/2016/5/12/chartex" xmlns:cx7="http://schemas.microsoft.com/office/drawing/2016/5/13/chartex" xmlns:cx8="http://schemas.microsoft.com/office/drawing/2016/5/14/chartex" xmlns:mc="http://schemas.openxmlformats.org/markup-compatibility/2006" xmlns:aink="http://schemas.microsoft.com/office/drawing/2016/ink" xmlns:am3d="http://schemas.microsoft.com/office/drawing/2017/model3d" xmlns:o="urn:schemas-microsoft-com:office:office" xmlns:r="http://schemas.openxmlformats.org/officeDocument/2006/relationships" xmlns:m="http://schemas.openxmlformats.org/officeDocument/2006/math" xmlns:v="urn:schemas-microsoft-com:vml" xmlns:wp14="http://schemas.microsoft.com/office/word/2010/wordprocessingDrawing" xmlns:wp="http://schemas.openxmlformats.org/drawingml/2006/wordprocessingDrawing" xmlns:w10="urn:schemas-microsoft-com:office:word" xmlns:w="http://schemas.openxmlformats.org/wordprocessingml/2006/main" xmlns:w14="http://schemas.microsoft.com/office/word/2010/wordml" xmlns:w15="http://schemas.microsoft.com/office/word/2012/wordml" xmlns:w16cid="http://schemas.microsoft.com/office/word/2016/wordml/cid" xmlns:w16se="http://schemas.microsoft.com/office/word/2015/wordml/symex" xmlns:wpg="http://schemas.microsoft.com/office/word/2010/wordprocessingGroup" xmlns:wpi="http://schemas.microsoft.com/office/word/2010/wordprocessingInk" xmlns:wne="http://schemas.microsoft.com/office/word/2006/wordml" xmlns:wps="http://schemas.microsoft.com/office/word/2010/wordprocessingShape" mc:Ignorable="w14 w15 w16se w16cid wp14">
+<w:ftr xmlns:wpc="http://schemas.microsoft.com/office/word/2010/wordprocessingCanvas" xmlns:cx="http://schemas.microsoft.com/office/drawing/2014/chartex" xmlns:cx1="http://schemas.microsoft.com/office/drawing/2015/9/8/chartex" xmlns:cx2="http://schemas.microsoft.com/office/drawing/2015/10/21/chartex" xmlns:cx3="http://schemas.microsoft.com/office/drawing/2016/5/9/chartex" xmlns:cx4="http://schemas.microsoft.com/office/drawing/2016/5/10/chartex" xmlns:cx5="http://schemas.microsoft.com/office/drawing/2016/5/11/chartex" xmlns:cx6="http://schemas.microsoft.com/office/drawing/2016/5/12/chartex" xmlns:cx7="http://schemas.microsoft.com/office/drawing/2016/5/13/chartex" xmlns:cx8="http://schemas.microsoft.com/office/drawing/2016/5/14/chartex" xmlns:mc="http://schemas.openxmlformats.org/markup-compatibility/2006" xmlns:aink="http://schemas.microsoft.com/office/drawing/2016/ink" xmlns:am3d="http://schemas.microsoft.com/office/drawing/2017/model3d" xmlns:o="urn:schemas-microsoft-com:office:office" xmlns:r="http://schemas.openxmlformats.org/officeDocument/2006/relationships" xmlns:m="http://schemas.openxmlformats.org/officeDocument/2006/math" xmlns:v="urn:schemas-microsoft-com:vml" xmlns:wp14="http://schemas.microsoft.com/office/word/2010/wordprocessingDrawing" xmlns:wp="http://schemas.openxmlformats.org/drawingml/2006/wordprocessingDrawing" xmlns:w10="urn:schemas-microsoft-com:office:word" xmlns:w="http://schemas.openxmlformats.org/wordprocessingml/2006/main" xmlns:w14="http://schemas.microsoft.com/office/word/2010/wordml" xmlns:w15="http://schemas.microsoft.com/office/word/2012/wordml" xmlns:w16cex="http://schemas.microsoft.com/office/word/2018/wordml/cex" xmlns:w16cid="http://schemas.microsoft.com/office/word/2016/wordml/cid" xmlns:w16="http://schemas.microsoft.com/office/word/2018/wordml" xmlns:w16se="http://schemas.microsoft.com/office/word/2015/wordml/symex" xmlns:wpg="http://schemas.microsoft.com/office/word/2010/wordprocessingGroup" xmlns:wpi="http://schemas.microsoft.com/office/word/2010/wordprocessingInk" xmlns:wne="http://schemas.microsoft.com/office/word/2006/wordml" xmlns:wps="http://schemas.microsoft.com/office/word/2010/wordprocessingShape" mc:Ignorable="w14 w15 w16se w16cid w16 w16cex wp14">
   <w:p>
     <w:pPr>
       <w:pStyle w:val="Footer"/>
@@ -970,7 +1103,7 @@
 </file>
 
 <file path=word/footnotes.xml><?xml version="1.0" encoding="utf-8"?>
-<w:footnotes xmlns:wpc="http://schemas.microsoft.com/office/word/2010/wordprocessingCanvas" xmlns:cx="http://schemas.microsoft.com/office/drawing/2014/chartex" xmlns:cx1="http://schemas.microsoft.com/office/drawing/2015/9/8/chartex" xmlns:cx2="http://schemas.microsoft.com/office/drawing/2015/10/21/chartex" xmlns:cx3="http://schemas.microsoft.com/office/drawing/2016/5/9/chartex" xmlns:cx4="http://schemas.microsoft.com/office/drawing/2016/5/10/chartex" xmlns:cx5="http://schemas.microsoft.com/office/drawing/2016/5/11/chartex" xmlns:cx6="http://schemas.microsoft.com/office/drawing/2016/5/12/chartex" xmlns:cx7="http://schemas.microsoft.com/office/drawing/2016/5/13/chartex" xmlns:cx8="http://schemas.microsoft.com/office/drawing/2016/5/14/chartex" xmlns:mc="http://schemas.openxmlformats.org/markup-compatibility/2006" xmlns:aink="http://schemas.microsoft.com/office/drawing/2016/ink" xmlns:am3d="http://schemas.microsoft.com/office/drawing/2017/model3d" xmlns:o="urn:schemas-microsoft-com:office:office" xmlns:r="http://schemas.openxmlformats.org/officeDocument/2006/relationships" xmlns:m="http://schemas.openxmlformats.org/officeDocument/2006/math" xmlns:v="urn:schemas-microsoft-com:vml" xmlns:wp14="http://schemas.microsoft.com/office/word/2010/wordprocessingDrawing" xmlns:wp="http://schemas.openxmlformats.org/drawingml/2006/wordprocessingDrawing" xmlns:w10="urn:schemas-microsoft-com:office:word" xmlns:w="http://schemas.openxmlformats.org/wordprocessingml/2006/main" xmlns:w14="http://schemas.microsoft.com/office/word/2010/wordml" xmlns:w15="http://schemas.microsoft.com/office/word/2012/wordml" xmlns:w16cid="http://schemas.microsoft.com/office/word/2016/wordml/cid" xmlns:w16se="http://schemas.microsoft.com/office/word/2015/wordml/symex" xmlns:wpg="http://schemas.microsoft.com/office/word/2010/wordprocessingGroup" xmlns:wpi="http://schemas.microsoft.com/office/word/2010/wordprocessingInk" xmlns:wne="http://schemas.microsoft.com/office/word/2006/wordml" xmlns:wps="http://schemas.microsoft.com/office/word/2010/wordprocessingShape" mc:Ignorable="w14 w15 w16se w16cid wp14">
+<w:footnotes xmlns:wpc="http://schemas.microsoft.com/office/word/2010/wordprocessingCanvas" xmlns:cx="http://schemas.microsoft.com/office/drawing/2014/chartex" xmlns:cx1="http://schemas.microsoft.com/office/drawing/2015/9/8/chartex" xmlns:cx2="http://schemas.microsoft.com/office/drawing/2015/10/21/chartex" xmlns:cx3="http://schemas.microsoft.com/office/drawing/2016/5/9/chartex" xmlns:cx4="http://schemas.microsoft.com/office/drawing/2016/5/10/chartex" xmlns:cx5="http://schemas.microsoft.com/office/drawing/2016/5/11/chartex" xmlns:cx6="http://schemas.microsoft.com/office/drawing/2016/5/12/chartex" xmlns:cx7="http://schemas.microsoft.com/office/drawing/2016/5/13/chartex" xmlns:cx8="http://schemas.microsoft.com/office/drawing/2016/5/14/chartex" xmlns:mc="http://schemas.openxmlformats.org/markup-compatibility/2006" xmlns:aink="http://schemas.microsoft.com/office/drawing/2016/ink" xmlns:am3d="http://schemas.microsoft.com/office/drawing/2017/model3d" xmlns:o="urn:schemas-microsoft-com:office:office" xmlns:r="http://schemas.openxmlformats.org/officeDocument/2006/relationships" xmlns:m="http://schemas.openxmlformats.org/officeDocument/2006/math" xmlns:v="urn:schemas-microsoft-com:vml" xmlns:wp14="http://schemas.microsoft.com/office/word/2010/wordprocessingDrawing" xmlns:wp="http://schemas.openxmlformats.org/drawingml/2006/wordprocessingDrawing" xmlns:w10="urn:schemas-microsoft-com:office:word" xmlns:w="http://schemas.openxmlformats.org/wordprocessingml/2006/main" xmlns:w14="http://schemas.microsoft.com/office/word/2010/wordml" xmlns:w15="http://schemas.microsoft.com/office/word/2012/wordml" xmlns:w16cex="http://schemas.microsoft.com/office/word/2018/wordml/cex" xmlns:w16cid="http://schemas.microsoft.com/office/word/2016/wordml/cid" xmlns:w16="http://schemas.microsoft.com/office/word/2018/wordml" xmlns:w16se="http://schemas.microsoft.com/office/word/2015/wordml/symex" xmlns:wpg="http://schemas.microsoft.com/office/word/2010/wordprocessingGroup" xmlns:wpi="http://schemas.microsoft.com/office/word/2010/wordprocessingInk" xmlns:wne="http://schemas.microsoft.com/office/word/2006/wordml" xmlns:wps="http://schemas.microsoft.com/office/word/2010/wordprocessingShape" mc:Ignorable="w14 w15 w16se w16cid w16 w16cex wp14">
   <w:footnote w:type="separator" w:id="-1">
     <w:p>
       <w:pPr>
@@ -995,7 +1128,7 @@
 </file>
 
 <file path=word/numbering.xml><?xml version="1.0" encoding="utf-8"?>
-<w:numbering xmlns:wpc="http://schemas.microsoft.com/office/word/2010/wordprocessingCanvas" xmlns:cx="http://schemas.microsoft.com/office/drawing/2014/chartex" xmlns:cx1="http://schemas.microsoft.com/office/drawing/2015/9/8/chartex" xmlns:cx2="http://schemas.microsoft.com/office/drawing/2015/10/21/chartex" xmlns:cx3="http://schemas.microsoft.com/office/drawing/2016/5/9/chartex" xmlns:cx4="http://schemas.microsoft.com/office/drawing/2016/5/10/chartex" xmlns:cx5="http://schemas.microsoft.com/office/drawing/2016/5/11/chartex" xmlns:cx6="http://schemas.microsoft.com/office/drawing/2016/5/12/chartex" xmlns:cx7="http://schemas.microsoft.com/office/drawing/2016/5/13/chartex" xmlns:cx8="http://schemas.microsoft.com/office/drawing/2016/5/14/chartex" xmlns:mc="http://schemas.openxmlformats.org/markup-compatibility/2006" xmlns:aink="http://schemas.microsoft.com/office/drawing/2016/ink" xmlns:am3d="http://schemas.microsoft.com/office/drawing/2017/model3d" xmlns:o="urn:schemas-microsoft-com:office:office" xmlns:r="http://schemas.openxmlformats.org/officeDocument/2006/relationships" xmlns:m="http://schemas.openxmlformats.org/officeDocument/2006/math" xmlns:v="urn:schemas-microsoft-com:vml" xmlns:wp14="http://schemas.microsoft.com/office/word/2010/wordprocessingDrawing" xmlns:wp="http://schemas.openxmlformats.org/drawingml/2006/wordprocessingDrawing" xmlns:w10="urn:schemas-microsoft-com:office:word" xmlns:w="http://schemas.openxmlformats.org/wordprocessingml/2006/main" xmlns:w14="http://schemas.microsoft.com/office/word/2010/wordml" xmlns:w15="http://schemas.microsoft.com/office/word/2012/wordml" xmlns:w16cid="http://schemas.microsoft.com/office/word/2016/wordml/cid" xmlns:w16se="http://schemas.microsoft.com/office/word/2015/wordml/symex" xmlns:wpg="http://schemas.microsoft.com/office/word/2010/wordprocessingGroup" xmlns:wpi="http://schemas.microsoft.com/office/word/2010/wordprocessingInk" xmlns:wne="http://schemas.microsoft.com/office/word/2006/wordml" xmlns:wps="http://schemas.microsoft.com/office/word/2010/wordprocessingShape" mc:Ignorable="w14 w15 w16se w16cid wp14">
+<w:numbering xmlns:wpc="http://schemas.microsoft.com/office/word/2010/wordprocessingCanvas" xmlns:cx="http://schemas.microsoft.com/office/drawing/2014/chartex" xmlns:cx1="http://schemas.microsoft.com/office/drawing/2015/9/8/chartex" xmlns:cx2="http://schemas.microsoft.com/office/drawing/2015/10/21/chartex" xmlns:cx3="http://schemas.microsoft.com/office/drawing/2016/5/9/chartex" xmlns:cx4="http://schemas.microsoft.com/office/drawing/2016/5/10/chartex" xmlns:cx5="http://schemas.microsoft.com/office/drawing/2016/5/11/chartex" xmlns:cx6="http://schemas.microsoft.com/office/drawing/2016/5/12/chartex" xmlns:cx7="http://schemas.microsoft.com/office/drawing/2016/5/13/chartex" xmlns:cx8="http://schemas.microsoft.com/office/drawing/2016/5/14/chartex" xmlns:mc="http://schemas.openxmlformats.org/markup-compatibility/2006" xmlns:aink="http://schemas.microsoft.com/office/drawing/2016/ink" xmlns:am3d="http://schemas.microsoft.com/office/drawing/2017/model3d" xmlns:o="urn:schemas-microsoft-com:office:office" xmlns:r="http://schemas.openxmlformats.org/officeDocument/2006/relationships" xmlns:m="http://schemas.openxmlformats.org/officeDocument/2006/math" xmlns:v="urn:schemas-microsoft-com:vml" xmlns:wp14="http://schemas.microsoft.com/office/word/2010/wordprocessingDrawing" xmlns:wp="http://schemas.openxmlformats.org/drawingml/2006/wordprocessingDrawing" xmlns:w10="urn:schemas-microsoft-com:office:word" xmlns:w="http://schemas.openxmlformats.org/wordprocessingml/2006/main" xmlns:w14="http://schemas.microsoft.com/office/word/2010/wordml" xmlns:w15="http://schemas.microsoft.com/office/word/2012/wordml" xmlns:w16cex="http://schemas.microsoft.com/office/word/2018/wordml/cex" xmlns:w16cid="http://schemas.microsoft.com/office/word/2016/wordml/cid" xmlns:w16="http://schemas.microsoft.com/office/word/2018/wordml" xmlns:w16se="http://schemas.microsoft.com/office/word/2015/wordml/symex" xmlns:wpg="http://schemas.microsoft.com/office/word/2010/wordprocessingGroup" xmlns:wpi="http://schemas.microsoft.com/office/word/2010/wordprocessingInk" xmlns:wne="http://schemas.microsoft.com/office/word/2006/wordml" xmlns:wps="http://schemas.microsoft.com/office/word/2010/wordprocessingShape" mc:Ignorable="w14 w15 w16se w16cid w16 w16cex wp14">
   <w:abstractNum w:abstractNumId="0" w15:restartNumberingAfterBreak="0">
     <w:nsid w:val="1BBC251B"/>
     <w:multiLevelType w:val="hybridMultilevel"/>
@@ -1731,7 +1864,7 @@
 </file>
 
 <file path=word/styles.xml><?xml version="1.0" encoding="utf-8"?>
-<w:styles xmlns:mc="http://schemas.openxmlformats.org/markup-compatibility/2006" xmlns:r="http://schemas.openxmlformats.org/officeDocument/2006/relationships" xmlns:w="http://schemas.openxmlformats.org/wordprocessingml/2006/main" xmlns:w14="http://schemas.microsoft.com/office/word/2010/wordml" xmlns:w15="http://schemas.microsoft.com/office/word/2012/wordml" xmlns:w16cid="http://schemas.microsoft.com/office/word/2016/wordml/cid" xmlns:w16se="http://schemas.microsoft.com/office/word/2015/wordml/symex" mc:Ignorable="w14 w15 w16se w16cid">
+<w:styles xmlns:mc="http://schemas.openxmlformats.org/markup-compatibility/2006" xmlns:r="http://schemas.openxmlformats.org/officeDocument/2006/relationships" xmlns:w="http://schemas.openxmlformats.org/wordprocessingml/2006/main" xmlns:w14="http://schemas.microsoft.com/office/word/2010/wordml" xmlns:w15="http://schemas.microsoft.com/office/word/2012/wordml" xmlns:w16cex="http://schemas.microsoft.com/office/word/2018/wordml/cex" xmlns:w16cid="http://schemas.microsoft.com/office/word/2016/wordml/cid" xmlns:w16="http://schemas.microsoft.com/office/word/2018/wordml" xmlns:w16se="http://schemas.microsoft.com/office/word/2015/wordml/symex" mc:Ignorable="w14 w15 w16se w16cid w16 w16cex">
   <w:docDefaults>
     <w:rPrDefault>
       <w:rPr>

</xml_diff>